<commit_message>
terms of use & privacy integration
</commit_message>
<xml_diff>
--- a/doc/legal/MTONAIR_PRIVACY-POLICY.docx
+++ b/doc/legal/MTONAIR_PRIVACY-POLICY.docx
@@ -5,107 +5,6 @@
     <w:p>
       <w:pPr>
         <w:spacing w:after="270" w:line="240" w:lineRule="auto"/>
-        <w:outlineLvl w:val="2"/>
-        <w:rPr>
-          <w:rFonts w:ascii="Helvetica" w:eastAsia="Times New Roman" w:hAnsi="Helvetica" w:cs="Times New Roman"/>
-          <w:color w:val="333333"/>
-          <w:sz w:val="36"/>
-          <w:szCs w:val="36"/>
-          <w:lang w:eastAsia="fr-FR"/>
-        </w:rPr>
-      </w:pPr>
-      <w:proofErr w:type="spellStart"/>
-      <w:r>
-        <w:rPr>
-          <w:rFonts w:ascii="Helvetica" w:eastAsia="Times New Roman" w:hAnsi="Helvetica" w:cs="Times New Roman"/>
-          <w:color w:val="333333"/>
-          <w:sz w:val="36"/>
-          <w:szCs w:val="36"/>
-          <w:lang w:eastAsia="fr-FR"/>
-        </w:rPr>
-        <w:t>Preview</w:t>
-      </w:r>
-      <w:proofErr w:type="spellEnd"/>
-      <w:r>
-        <w:rPr>
-          <w:rFonts w:ascii="Helvetica" w:eastAsia="Times New Roman" w:hAnsi="Helvetica" w:cs="Times New Roman"/>
-          <w:color w:val="333333"/>
-          <w:sz w:val="36"/>
-          <w:szCs w:val="36"/>
-          <w:lang w:eastAsia="fr-FR"/>
-        </w:rPr>
-        <w:t xml:space="preserve"> </w:t>
-      </w:r>
-      <w:proofErr w:type="spellStart"/>
-      <w:r>
-        <w:rPr>
-          <w:rFonts w:ascii="Helvetica" w:eastAsia="Times New Roman" w:hAnsi="Helvetica" w:cs="Times New Roman"/>
-          <w:color w:val="333333"/>
-          <w:sz w:val="36"/>
-          <w:szCs w:val="36"/>
-          <w:lang w:eastAsia="fr-FR"/>
-        </w:rPr>
-        <w:t>your</w:t>
-      </w:r>
-      <w:proofErr w:type="spellEnd"/>
-      <w:r>
-        <w:rPr>
-          <w:rFonts w:ascii="Helvetica" w:eastAsia="Times New Roman" w:hAnsi="Helvetica" w:cs="Times New Roman"/>
-          <w:color w:val="333333"/>
-          <w:sz w:val="36"/>
-          <w:szCs w:val="36"/>
-          <w:lang w:eastAsia="fr-FR"/>
-        </w:rPr>
-        <w:t xml:space="preserve"> </w:t>
-      </w:r>
-      <w:proofErr w:type="spellStart"/>
-      <w:r>
-        <w:rPr>
-          <w:rFonts w:ascii="Helvetica" w:eastAsia="Times New Roman" w:hAnsi="Helvetica" w:cs="Times New Roman"/>
-          <w:color w:val="333333"/>
-          <w:sz w:val="36"/>
-          <w:szCs w:val="36"/>
-          <w:lang w:eastAsia="fr-FR"/>
-        </w:rPr>
-        <w:t>Privacy</w:t>
-      </w:r>
-      <w:proofErr w:type="spellEnd"/>
-      <w:r>
-        <w:rPr>
-          <w:rFonts w:ascii="Helvetica" w:eastAsia="Times New Roman" w:hAnsi="Helvetica" w:cs="Times New Roman"/>
-          <w:color w:val="333333"/>
-          <w:sz w:val="36"/>
-          <w:szCs w:val="36"/>
-          <w:lang w:eastAsia="fr-FR"/>
-        </w:rPr>
-        <w:t xml:space="preserve"> Policy</w:t>
-      </w:r>
-    </w:p>
-    <w:p>
-      <w:pPr>
-        <w:spacing w:before="300" w:after="300" w:line="240" w:lineRule="auto"/>
-        <w:rPr>
-          <w:rFonts w:ascii="Times New Roman" w:eastAsia="Times New Roman" w:hAnsi="Times New Roman" w:cs="Times New Roman"/>
-          <w:sz w:val="24"/>
-          <w:szCs w:val="24"/>
-          <w:lang w:eastAsia="fr-FR"/>
-        </w:rPr>
-      </w:pPr>
-      <w:r>
-        <w:rPr>
-          <w:rFonts w:ascii="Times New Roman" w:eastAsia="Times New Roman" w:hAnsi="Times New Roman" w:cs="Times New Roman"/>
-          <w:sz w:val="24"/>
-          <w:szCs w:val="24"/>
-          <w:lang w:eastAsia="fr-FR"/>
-        </w:rPr>
-        <w:pict w14:anchorId="53372F57">
-          <v:rect id="_x0000_i1031" style="width:0;height:0" o:hralign="center" o:hrstd="t" o:hrnoshade="t" o:hr="t" fillcolor="#333" stroked="f"/>
-        </w:pict>
-      </w:r>
-    </w:p>
-    <w:p>
-      <w:pPr>
-        <w:spacing w:after="270" w:line="240" w:lineRule="auto"/>
         <w:outlineLvl w:val="0"/>
         <w:rPr>
           <w:rFonts w:ascii="inherit" w:eastAsia="Times New Roman" w:hAnsi="inherit" w:cs="Times New Roman"/>
@@ -138,7 +37,29 @@
           <w:szCs w:val="54"/>
           <w:lang w:eastAsia="fr-FR"/>
         </w:rPr>
-        <w:t xml:space="preserve"> Policy for M' Ton A</w:t>
+        <w:t xml:space="preserve"> Policy </w:t>
+      </w:r>
+      <w:r>
+        <w:rPr>
+          <w:rFonts w:ascii="inherit" w:eastAsia="Times New Roman" w:hAnsi="inherit" w:cs="Times New Roman"/>
+          <w:color w:val="666666"/>
+          <w:kern w:val="36"/>
+          <w:sz w:val="54"/>
+          <w:szCs w:val="54"/>
+          <w:lang w:eastAsia="fr-FR"/>
+        </w:rPr>
+        <w:t xml:space="preserve">– </w:t>
+      </w:r>
+      <w:r>
+        <w:rPr>
+          <w:rFonts w:ascii="inherit" w:eastAsia="Times New Roman" w:hAnsi="inherit" w:cs="Times New Roman"/>
+          <w:color w:val="666666"/>
+          <w:kern w:val="36"/>
+          <w:sz w:val="54"/>
+          <w:szCs w:val="54"/>
+          <w:lang w:eastAsia="fr-FR"/>
+        </w:rPr>
+        <w:t>M' Ton A</w:t>
       </w:r>
       <w:r>
         <w:rPr>
@@ -4502,502 +4423,502 @@
           <w:szCs w:val="21"/>
           <w:lang w:eastAsia="fr-FR"/>
         </w:rPr>
+        <w:t xml:space="preserve">M' Ton Air </w:t>
+      </w:r>
+      <w:proofErr w:type="spellStart"/>
+      <w:r>
+        <w:rPr>
+          <w:rFonts w:ascii="Helvetica" w:eastAsia="Times New Roman" w:hAnsi="Helvetica" w:cs="Times New Roman"/>
+          <w:color w:val="666666"/>
+          <w:sz w:val="21"/>
+          <w:szCs w:val="21"/>
+          <w:lang w:eastAsia="fr-FR"/>
+        </w:rPr>
+        <w:t>follows</w:t>
+      </w:r>
+      <w:proofErr w:type="spellEnd"/>
+      <w:r>
+        <w:rPr>
+          <w:rFonts w:ascii="Helvetica" w:eastAsia="Times New Roman" w:hAnsi="Helvetica" w:cs="Times New Roman"/>
+          <w:color w:val="666666"/>
+          <w:sz w:val="21"/>
+          <w:szCs w:val="21"/>
+          <w:lang w:eastAsia="fr-FR"/>
+        </w:rPr>
+        <w:t xml:space="preserve"> a standard </w:t>
+      </w:r>
+      <w:proofErr w:type="spellStart"/>
+      <w:r>
+        <w:rPr>
+          <w:rFonts w:ascii="Helvetica" w:eastAsia="Times New Roman" w:hAnsi="Helvetica" w:cs="Times New Roman"/>
+          <w:color w:val="666666"/>
+          <w:sz w:val="21"/>
+          <w:szCs w:val="21"/>
+          <w:lang w:eastAsia="fr-FR"/>
+        </w:rPr>
+        <w:t>procedure</w:t>
+      </w:r>
+      <w:proofErr w:type="spellEnd"/>
+      <w:r>
+        <w:rPr>
+          <w:rFonts w:ascii="Helvetica" w:eastAsia="Times New Roman" w:hAnsi="Helvetica" w:cs="Times New Roman"/>
+          <w:color w:val="666666"/>
+          <w:sz w:val="21"/>
+          <w:szCs w:val="21"/>
+          <w:lang w:eastAsia="fr-FR"/>
+        </w:rPr>
+        <w:t xml:space="preserve"> of </w:t>
+      </w:r>
+      <w:proofErr w:type="spellStart"/>
+      <w:r>
+        <w:rPr>
+          <w:rFonts w:ascii="Helvetica" w:eastAsia="Times New Roman" w:hAnsi="Helvetica" w:cs="Times New Roman"/>
+          <w:color w:val="666666"/>
+          <w:sz w:val="21"/>
+          <w:szCs w:val="21"/>
+          <w:lang w:eastAsia="fr-FR"/>
+        </w:rPr>
+        <w:t>using</w:t>
+      </w:r>
+      <w:proofErr w:type="spellEnd"/>
+      <w:r>
+        <w:rPr>
+          <w:rFonts w:ascii="Helvetica" w:eastAsia="Times New Roman" w:hAnsi="Helvetica" w:cs="Times New Roman"/>
+          <w:color w:val="666666"/>
+          <w:sz w:val="21"/>
+          <w:szCs w:val="21"/>
+          <w:lang w:eastAsia="fr-FR"/>
+        </w:rPr>
+        <w:t xml:space="preserve"> log files. </w:t>
+      </w:r>
+      <w:proofErr w:type="spellStart"/>
+      <w:r>
+        <w:rPr>
+          <w:rFonts w:ascii="Helvetica" w:eastAsia="Times New Roman" w:hAnsi="Helvetica" w:cs="Times New Roman"/>
+          <w:color w:val="666666"/>
+          <w:sz w:val="21"/>
+          <w:szCs w:val="21"/>
+          <w:lang w:eastAsia="fr-FR"/>
+        </w:rPr>
+        <w:t>These</w:t>
+      </w:r>
+      <w:proofErr w:type="spellEnd"/>
+      <w:r>
+        <w:rPr>
+          <w:rFonts w:ascii="Helvetica" w:eastAsia="Times New Roman" w:hAnsi="Helvetica" w:cs="Times New Roman"/>
+          <w:color w:val="666666"/>
+          <w:sz w:val="21"/>
+          <w:szCs w:val="21"/>
+          <w:lang w:eastAsia="fr-FR"/>
+        </w:rPr>
+        <w:t xml:space="preserve"> files log </w:t>
+      </w:r>
+      <w:proofErr w:type="spellStart"/>
+      <w:r>
+        <w:rPr>
+          <w:rFonts w:ascii="Helvetica" w:eastAsia="Times New Roman" w:hAnsi="Helvetica" w:cs="Times New Roman"/>
+          <w:color w:val="666666"/>
+          <w:sz w:val="21"/>
+          <w:szCs w:val="21"/>
+          <w:lang w:eastAsia="fr-FR"/>
+        </w:rPr>
+        <w:t>visitors</w:t>
+      </w:r>
+      <w:proofErr w:type="spellEnd"/>
+      <w:r>
+        <w:rPr>
+          <w:rFonts w:ascii="Helvetica" w:eastAsia="Times New Roman" w:hAnsi="Helvetica" w:cs="Times New Roman"/>
+          <w:color w:val="666666"/>
+          <w:sz w:val="21"/>
+          <w:szCs w:val="21"/>
+          <w:lang w:eastAsia="fr-FR"/>
+        </w:rPr>
+        <w:t xml:space="preserve"> </w:t>
+      </w:r>
+      <w:proofErr w:type="spellStart"/>
+      <w:r>
+        <w:rPr>
+          <w:rFonts w:ascii="Helvetica" w:eastAsia="Times New Roman" w:hAnsi="Helvetica" w:cs="Times New Roman"/>
+          <w:color w:val="666666"/>
+          <w:sz w:val="21"/>
+          <w:szCs w:val="21"/>
+          <w:lang w:eastAsia="fr-FR"/>
+        </w:rPr>
+        <w:t>when</w:t>
+      </w:r>
+      <w:proofErr w:type="spellEnd"/>
+      <w:r>
+        <w:rPr>
+          <w:rFonts w:ascii="Helvetica" w:eastAsia="Times New Roman" w:hAnsi="Helvetica" w:cs="Times New Roman"/>
+          <w:color w:val="666666"/>
+          <w:sz w:val="21"/>
+          <w:szCs w:val="21"/>
+          <w:lang w:eastAsia="fr-FR"/>
+        </w:rPr>
+        <w:t xml:space="preserve"> </w:t>
+      </w:r>
+      <w:proofErr w:type="spellStart"/>
+      <w:r>
+        <w:rPr>
+          <w:rFonts w:ascii="Helvetica" w:eastAsia="Times New Roman" w:hAnsi="Helvetica" w:cs="Times New Roman"/>
+          <w:color w:val="666666"/>
+          <w:sz w:val="21"/>
+          <w:szCs w:val="21"/>
+          <w:lang w:eastAsia="fr-FR"/>
+        </w:rPr>
+        <w:t>they</w:t>
+      </w:r>
+      <w:proofErr w:type="spellEnd"/>
+      <w:r>
+        <w:rPr>
+          <w:rFonts w:ascii="Helvetica" w:eastAsia="Times New Roman" w:hAnsi="Helvetica" w:cs="Times New Roman"/>
+          <w:color w:val="666666"/>
+          <w:sz w:val="21"/>
+          <w:szCs w:val="21"/>
+          <w:lang w:eastAsia="fr-FR"/>
+        </w:rPr>
+        <w:t xml:space="preserve"> </w:t>
+      </w:r>
+      <w:proofErr w:type="spellStart"/>
+      <w:r>
+        <w:rPr>
+          <w:rFonts w:ascii="Helvetica" w:eastAsia="Times New Roman" w:hAnsi="Helvetica" w:cs="Times New Roman"/>
+          <w:color w:val="666666"/>
+          <w:sz w:val="21"/>
+          <w:szCs w:val="21"/>
+          <w:lang w:eastAsia="fr-FR"/>
+        </w:rPr>
+        <w:t>visit</w:t>
+      </w:r>
+      <w:proofErr w:type="spellEnd"/>
+      <w:r>
+        <w:rPr>
+          <w:rFonts w:ascii="Helvetica" w:eastAsia="Times New Roman" w:hAnsi="Helvetica" w:cs="Times New Roman"/>
+          <w:color w:val="666666"/>
+          <w:sz w:val="21"/>
+          <w:szCs w:val="21"/>
+          <w:lang w:eastAsia="fr-FR"/>
+        </w:rPr>
+        <w:t xml:space="preserve"> </w:t>
+      </w:r>
+      <w:proofErr w:type="spellStart"/>
+      <w:r>
+        <w:rPr>
+          <w:rFonts w:ascii="Helvetica" w:eastAsia="Times New Roman" w:hAnsi="Helvetica" w:cs="Times New Roman"/>
+          <w:color w:val="666666"/>
+          <w:sz w:val="21"/>
+          <w:szCs w:val="21"/>
+          <w:lang w:eastAsia="fr-FR"/>
+        </w:rPr>
+        <w:t>websites</w:t>
+      </w:r>
+      <w:proofErr w:type="spellEnd"/>
+      <w:r>
+        <w:rPr>
+          <w:rFonts w:ascii="Helvetica" w:eastAsia="Times New Roman" w:hAnsi="Helvetica" w:cs="Times New Roman"/>
+          <w:color w:val="666666"/>
+          <w:sz w:val="21"/>
+          <w:szCs w:val="21"/>
+          <w:lang w:eastAsia="fr-FR"/>
+        </w:rPr>
+        <w:t xml:space="preserve">. All </w:t>
+      </w:r>
+      <w:proofErr w:type="spellStart"/>
+      <w:r>
+        <w:rPr>
+          <w:rFonts w:ascii="Helvetica" w:eastAsia="Times New Roman" w:hAnsi="Helvetica" w:cs="Times New Roman"/>
+          <w:color w:val="666666"/>
+          <w:sz w:val="21"/>
+          <w:szCs w:val="21"/>
+          <w:lang w:eastAsia="fr-FR"/>
+        </w:rPr>
+        <w:t>hosting</w:t>
+      </w:r>
+      <w:proofErr w:type="spellEnd"/>
+      <w:r>
+        <w:rPr>
+          <w:rFonts w:ascii="Helvetica" w:eastAsia="Times New Roman" w:hAnsi="Helvetica" w:cs="Times New Roman"/>
+          <w:color w:val="666666"/>
+          <w:sz w:val="21"/>
+          <w:szCs w:val="21"/>
+          <w:lang w:eastAsia="fr-FR"/>
+        </w:rPr>
+        <w:t xml:space="preserve"> </w:t>
+      </w:r>
+      <w:proofErr w:type="spellStart"/>
+      <w:r>
+        <w:rPr>
+          <w:rFonts w:ascii="Helvetica" w:eastAsia="Times New Roman" w:hAnsi="Helvetica" w:cs="Times New Roman"/>
+          <w:color w:val="666666"/>
+          <w:sz w:val="21"/>
+          <w:szCs w:val="21"/>
+          <w:lang w:eastAsia="fr-FR"/>
+        </w:rPr>
+        <w:t>companies</w:t>
+      </w:r>
+      <w:proofErr w:type="spellEnd"/>
+      <w:r>
+        <w:rPr>
+          <w:rFonts w:ascii="Helvetica" w:eastAsia="Times New Roman" w:hAnsi="Helvetica" w:cs="Times New Roman"/>
+          <w:color w:val="666666"/>
+          <w:sz w:val="21"/>
+          <w:szCs w:val="21"/>
+          <w:lang w:eastAsia="fr-FR"/>
+        </w:rPr>
+        <w:t xml:space="preserve"> do </w:t>
+      </w:r>
+      <w:proofErr w:type="spellStart"/>
+      <w:r>
+        <w:rPr>
+          <w:rFonts w:ascii="Helvetica" w:eastAsia="Times New Roman" w:hAnsi="Helvetica" w:cs="Times New Roman"/>
+          <w:color w:val="666666"/>
+          <w:sz w:val="21"/>
+          <w:szCs w:val="21"/>
+          <w:lang w:eastAsia="fr-FR"/>
+        </w:rPr>
+        <w:t>this</w:t>
+      </w:r>
+      <w:proofErr w:type="spellEnd"/>
+      <w:r>
+        <w:rPr>
+          <w:rFonts w:ascii="Helvetica" w:eastAsia="Times New Roman" w:hAnsi="Helvetica" w:cs="Times New Roman"/>
+          <w:color w:val="666666"/>
+          <w:sz w:val="21"/>
+          <w:szCs w:val="21"/>
+          <w:lang w:eastAsia="fr-FR"/>
+        </w:rPr>
+        <w:t xml:space="preserve"> and a part of </w:t>
+      </w:r>
+      <w:proofErr w:type="spellStart"/>
+      <w:r>
+        <w:rPr>
+          <w:rFonts w:ascii="Helvetica" w:eastAsia="Times New Roman" w:hAnsi="Helvetica" w:cs="Times New Roman"/>
+          <w:color w:val="666666"/>
+          <w:sz w:val="21"/>
+          <w:szCs w:val="21"/>
+          <w:lang w:eastAsia="fr-FR"/>
+        </w:rPr>
+        <w:t>hosting</w:t>
+      </w:r>
+      <w:proofErr w:type="spellEnd"/>
+      <w:r>
+        <w:rPr>
+          <w:rFonts w:ascii="Helvetica" w:eastAsia="Times New Roman" w:hAnsi="Helvetica" w:cs="Times New Roman"/>
+          <w:color w:val="666666"/>
+          <w:sz w:val="21"/>
+          <w:szCs w:val="21"/>
+          <w:lang w:eastAsia="fr-FR"/>
+        </w:rPr>
+        <w:t xml:space="preserve"> services' </w:t>
+      </w:r>
+      <w:proofErr w:type="spellStart"/>
+      <w:r>
+        <w:rPr>
+          <w:rFonts w:ascii="Helvetica" w:eastAsia="Times New Roman" w:hAnsi="Helvetica" w:cs="Times New Roman"/>
+          <w:color w:val="666666"/>
+          <w:sz w:val="21"/>
+          <w:szCs w:val="21"/>
+          <w:lang w:eastAsia="fr-FR"/>
+        </w:rPr>
+        <w:t>analytics</w:t>
+      </w:r>
+      <w:proofErr w:type="spellEnd"/>
+      <w:r>
+        <w:rPr>
+          <w:rFonts w:ascii="Helvetica" w:eastAsia="Times New Roman" w:hAnsi="Helvetica" w:cs="Times New Roman"/>
+          <w:color w:val="666666"/>
+          <w:sz w:val="21"/>
+          <w:szCs w:val="21"/>
+          <w:lang w:eastAsia="fr-FR"/>
+        </w:rPr>
+        <w:t xml:space="preserve">. The information </w:t>
+      </w:r>
+      <w:proofErr w:type="spellStart"/>
+      <w:r>
+        <w:rPr>
+          <w:rFonts w:ascii="Helvetica" w:eastAsia="Times New Roman" w:hAnsi="Helvetica" w:cs="Times New Roman"/>
+          <w:color w:val="666666"/>
+          <w:sz w:val="21"/>
+          <w:szCs w:val="21"/>
+          <w:lang w:eastAsia="fr-FR"/>
+        </w:rPr>
+        <w:t>collected</w:t>
+      </w:r>
+      <w:proofErr w:type="spellEnd"/>
+      <w:r>
+        <w:rPr>
+          <w:rFonts w:ascii="Helvetica" w:eastAsia="Times New Roman" w:hAnsi="Helvetica" w:cs="Times New Roman"/>
+          <w:color w:val="666666"/>
+          <w:sz w:val="21"/>
+          <w:szCs w:val="21"/>
+          <w:lang w:eastAsia="fr-FR"/>
+        </w:rPr>
+        <w:t xml:space="preserve"> by log files </w:t>
+      </w:r>
+      <w:proofErr w:type="spellStart"/>
+      <w:r>
+        <w:rPr>
+          <w:rFonts w:ascii="Helvetica" w:eastAsia="Times New Roman" w:hAnsi="Helvetica" w:cs="Times New Roman"/>
+          <w:color w:val="666666"/>
+          <w:sz w:val="21"/>
+          <w:szCs w:val="21"/>
+          <w:lang w:eastAsia="fr-FR"/>
+        </w:rPr>
+        <w:t>include</w:t>
+      </w:r>
+      <w:proofErr w:type="spellEnd"/>
+      <w:r>
+        <w:rPr>
+          <w:rFonts w:ascii="Helvetica" w:eastAsia="Times New Roman" w:hAnsi="Helvetica" w:cs="Times New Roman"/>
+          <w:color w:val="666666"/>
+          <w:sz w:val="21"/>
+          <w:szCs w:val="21"/>
+          <w:lang w:eastAsia="fr-FR"/>
+        </w:rPr>
+        <w:t xml:space="preserve"> internet </w:t>
+      </w:r>
+      <w:proofErr w:type="spellStart"/>
+      <w:r>
+        <w:rPr>
+          <w:rFonts w:ascii="Helvetica" w:eastAsia="Times New Roman" w:hAnsi="Helvetica" w:cs="Times New Roman"/>
+          <w:color w:val="666666"/>
+          <w:sz w:val="21"/>
+          <w:szCs w:val="21"/>
+          <w:lang w:eastAsia="fr-FR"/>
+        </w:rPr>
+        <w:t>protocol</w:t>
+      </w:r>
+      <w:proofErr w:type="spellEnd"/>
+      <w:r>
+        <w:rPr>
+          <w:rFonts w:ascii="Helvetica" w:eastAsia="Times New Roman" w:hAnsi="Helvetica" w:cs="Times New Roman"/>
+          <w:color w:val="666666"/>
+          <w:sz w:val="21"/>
+          <w:szCs w:val="21"/>
+          <w:lang w:eastAsia="fr-FR"/>
+        </w:rPr>
+        <w:t xml:space="preserve"> (IP) </w:t>
+      </w:r>
+      <w:proofErr w:type="spellStart"/>
+      <w:r>
+        <w:rPr>
+          <w:rFonts w:ascii="Helvetica" w:eastAsia="Times New Roman" w:hAnsi="Helvetica" w:cs="Times New Roman"/>
+          <w:color w:val="666666"/>
+          <w:sz w:val="21"/>
+          <w:szCs w:val="21"/>
+          <w:lang w:eastAsia="fr-FR"/>
+        </w:rPr>
+        <w:t>addresses</w:t>
+      </w:r>
+      <w:proofErr w:type="spellEnd"/>
+      <w:r>
+        <w:rPr>
+          <w:rFonts w:ascii="Helvetica" w:eastAsia="Times New Roman" w:hAnsi="Helvetica" w:cs="Times New Roman"/>
+          <w:color w:val="666666"/>
+          <w:sz w:val="21"/>
+          <w:szCs w:val="21"/>
+          <w:lang w:eastAsia="fr-FR"/>
+        </w:rPr>
+        <w:t xml:space="preserve">, browser type, Internet Service Provider (ISP), date and time </w:t>
+      </w:r>
+      <w:proofErr w:type="spellStart"/>
+      <w:r>
+        <w:rPr>
+          <w:rFonts w:ascii="Helvetica" w:eastAsia="Times New Roman" w:hAnsi="Helvetica" w:cs="Times New Roman"/>
+          <w:color w:val="666666"/>
+          <w:sz w:val="21"/>
+          <w:szCs w:val="21"/>
+          <w:lang w:eastAsia="fr-FR"/>
+        </w:rPr>
+        <w:t>stamp</w:t>
+      </w:r>
+      <w:proofErr w:type="spellEnd"/>
+      <w:r>
+        <w:rPr>
+          <w:rFonts w:ascii="Helvetica" w:eastAsia="Times New Roman" w:hAnsi="Helvetica" w:cs="Times New Roman"/>
+          <w:color w:val="666666"/>
+          <w:sz w:val="21"/>
+          <w:szCs w:val="21"/>
+          <w:lang w:eastAsia="fr-FR"/>
+        </w:rPr>
+        <w:t xml:space="preserve">, </w:t>
+      </w:r>
+      <w:proofErr w:type="spellStart"/>
+      <w:r>
+        <w:rPr>
+          <w:rFonts w:ascii="Helvetica" w:eastAsia="Times New Roman" w:hAnsi="Helvetica" w:cs="Times New Roman"/>
+          <w:color w:val="666666"/>
+          <w:sz w:val="21"/>
+          <w:szCs w:val="21"/>
+          <w:lang w:eastAsia="fr-FR"/>
+        </w:rPr>
+        <w:t>referring</w:t>
+      </w:r>
+      <w:proofErr w:type="spellEnd"/>
+      <w:r>
+        <w:rPr>
+          <w:rFonts w:ascii="Helvetica" w:eastAsia="Times New Roman" w:hAnsi="Helvetica" w:cs="Times New Roman"/>
+          <w:color w:val="666666"/>
+          <w:sz w:val="21"/>
+          <w:szCs w:val="21"/>
+          <w:lang w:eastAsia="fr-FR"/>
+        </w:rPr>
+        <w:t xml:space="preserve">/exit pages, and </w:t>
+      </w:r>
+      <w:proofErr w:type="spellStart"/>
+      <w:r>
+        <w:rPr>
+          <w:rFonts w:ascii="Helvetica" w:eastAsia="Times New Roman" w:hAnsi="Helvetica" w:cs="Times New Roman"/>
+          <w:color w:val="666666"/>
+          <w:sz w:val="21"/>
+          <w:szCs w:val="21"/>
+          <w:lang w:eastAsia="fr-FR"/>
+        </w:rPr>
+        <w:t>possibly</w:t>
+      </w:r>
+      <w:proofErr w:type="spellEnd"/>
+      <w:r>
+        <w:rPr>
+          <w:rFonts w:ascii="Helvetica" w:eastAsia="Times New Roman" w:hAnsi="Helvetica" w:cs="Times New Roman"/>
+          <w:color w:val="666666"/>
+          <w:sz w:val="21"/>
+          <w:szCs w:val="21"/>
+          <w:lang w:eastAsia="fr-FR"/>
+        </w:rPr>
+        <w:t xml:space="preserve"> the </w:t>
+      </w:r>
+      <w:proofErr w:type="spellStart"/>
+      <w:r>
+        <w:rPr>
+          <w:rFonts w:ascii="Helvetica" w:eastAsia="Times New Roman" w:hAnsi="Helvetica" w:cs="Times New Roman"/>
+          <w:color w:val="666666"/>
+          <w:sz w:val="21"/>
+          <w:szCs w:val="21"/>
+          <w:lang w:eastAsia="fr-FR"/>
+        </w:rPr>
+        <w:t>number</w:t>
+      </w:r>
+      <w:proofErr w:type="spellEnd"/>
+      <w:r>
+        <w:rPr>
+          <w:rFonts w:ascii="Helvetica" w:eastAsia="Times New Roman" w:hAnsi="Helvetica" w:cs="Times New Roman"/>
+          <w:color w:val="666666"/>
+          <w:sz w:val="21"/>
+          <w:szCs w:val="21"/>
+          <w:lang w:eastAsia="fr-FR"/>
+        </w:rPr>
+        <w:t xml:space="preserve"> of clicks. </w:t>
+      </w:r>
+      <w:proofErr w:type="spellStart"/>
+      <w:r>
+        <w:rPr>
+          <w:rFonts w:ascii="Helvetica" w:eastAsia="Times New Roman" w:hAnsi="Helvetica" w:cs="Times New Roman"/>
+          <w:color w:val="666666"/>
+          <w:sz w:val="21"/>
+          <w:szCs w:val="21"/>
+          <w:lang w:eastAsia="fr-FR"/>
+        </w:rPr>
         <w:lastRenderedPageBreak/>
-        <w:t xml:space="preserve">M' Ton Air </w:t>
-      </w:r>
-      <w:proofErr w:type="spellStart"/>
-      <w:r>
-        <w:rPr>
-          <w:rFonts w:ascii="Helvetica" w:eastAsia="Times New Roman" w:hAnsi="Helvetica" w:cs="Times New Roman"/>
-          <w:color w:val="666666"/>
-          <w:sz w:val="21"/>
-          <w:szCs w:val="21"/>
-          <w:lang w:eastAsia="fr-FR"/>
-        </w:rPr>
-        <w:t>follows</w:t>
-      </w:r>
-      <w:proofErr w:type="spellEnd"/>
-      <w:r>
-        <w:rPr>
-          <w:rFonts w:ascii="Helvetica" w:eastAsia="Times New Roman" w:hAnsi="Helvetica" w:cs="Times New Roman"/>
-          <w:color w:val="666666"/>
-          <w:sz w:val="21"/>
-          <w:szCs w:val="21"/>
-          <w:lang w:eastAsia="fr-FR"/>
-        </w:rPr>
-        <w:t xml:space="preserve"> a standard </w:t>
-      </w:r>
-      <w:proofErr w:type="spellStart"/>
-      <w:r>
-        <w:rPr>
-          <w:rFonts w:ascii="Helvetica" w:eastAsia="Times New Roman" w:hAnsi="Helvetica" w:cs="Times New Roman"/>
-          <w:color w:val="666666"/>
-          <w:sz w:val="21"/>
-          <w:szCs w:val="21"/>
-          <w:lang w:eastAsia="fr-FR"/>
-        </w:rPr>
-        <w:t>procedure</w:t>
-      </w:r>
-      <w:proofErr w:type="spellEnd"/>
-      <w:r>
-        <w:rPr>
-          <w:rFonts w:ascii="Helvetica" w:eastAsia="Times New Roman" w:hAnsi="Helvetica" w:cs="Times New Roman"/>
-          <w:color w:val="666666"/>
-          <w:sz w:val="21"/>
-          <w:szCs w:val="21"/>
-          <w:lang w:eastAsia="fr-FR"/>
-        </w:rPr>
-        <w:t xml:space="preserve"> of </w:t>
-      </w:r>
-      <w:proofErr w:type="spellStart"/>
-      <w:r>
-        <w:rPr>
-          <w:rFonts w:ascii="Helvetica" w:eastAsia="Times New Roman" w:hAnsi="Helvetica" w:cs="Times New Roman"/>
-          <w:color w:val="666666"/>
-          <w:sz w:val="21"/>
-          <w:szCs w:val="21"/>
-          <w:lang w:eastAsia="fr-FR"/>
-        </w:rPr>
-        <w:t>using</w:t>
-      </w:r>
-      <w:proofErr w:type="spellEnd"/>
-      <w:r>
-        <w:rPr>
-          <w:rFonts w:ascii="Helvetica" w:eastAsia="Times New Roman" w:hAnsi="Helvetica" w:cs="Times New Roman"/>
-          <w:color w:val="666666"/>
-          <w:sz w:val="21"/>
-          <w:szCs w:val="21"/>
-          <w:lang w:eastAsia="fr-FR"/>
-        </w:rPr>
-        <w:t xml:space="preserve"> log files. </w:t>
-      </w:r>
-      <w:proofErr w:type="spellStart"/>
-      <w:r>
-        <w:rPr>
-          <w:rFonts w:ascii="Helvetica" w:eastAsia="Times New Roman" w:hAnsi="Helvetica" w:cs="Times New Roman"/>
-          <w:color w:val="666666"/>
-          <w:sz w:val="21"/>
-          <w:szCs w:val="21"/>
-          <w:lang w:eastAsia="fr-FR"/>
-        </w:rPr>
-        <w:t>These</w:t>
-      </w:r>
-      <w:proofErr w:type="spellEnd"/>
-      <w:r>
-        <w:rPr>
-          <w:rFonts w:ascii="Helvetica" w:eastAsia="Times New Roman" w:hAnsi="Helvetica" w:cs="Times New Roman"/>
-          <w:color w:val="666666"/>
-          <w:sz w:val="21"/>
-          <w:szCs w:val="21"/>
-          <w:lang w:eastAsia="fr-FR"/>
-        </w:rPr>
-        <w:t xml:space="preserve"> files log </w:t>
-      </w:r>
-      <w:proofErr w:type="spellStart"/>
-      <w:r>
-        <w:rPr>
-          <w:rFonts w:ascii="Helvetica" w:eastAsia="Times New Roman" w:hAnsi="Helvetica" w:cs="Times New Roman"/>
-          <w:color w:val="666666"/>
-          <w:sz w:val="21"/>
-          <w:szCs w:val="21"/>
-          <w:lang w:eastAsia="fr-FR"/>
-        </w:rPr>
-        <w:t>visitors</w:t>
-      </w:r>
-      <w:proofErr w:type="spellEnd"/>
-      <w:r>
-        <w:rPr>
-          <w:rFonts w:ascii="Helvetica" w:eastAsia="Times New Roman" w:hAnsi="Helvetica" w:cs="Times New Roman"/>
-          <w:color w:val="666666"/>
-          <w:sz w:val="21"/>
-          <w:szCs w:val="21"/>
-          <w:lang w:eastAsia="fr-FR"/>
-        </w:rPr>
-        <w:t xml:space="preserve"> </w:t>
-      </w:r>
-      <w:proofErr w:type="spellStart"/>
-      <w:r>
-        <w:rPr>
-          <w:rFonts w:ascii="Helvetica" w:eastAsia="Times New Roman" w:hAnsi="Helvetica" w:cs="Times New Roman"/>
-          <w:color w:val="666666"/>
-          <w:sz w:val="21"/>
-          <w:szCs w:val="21"/>
-          <w:lang w:eastAsia="fr-FR"/>
-        </w:rPr>
-        <w:t>when</w:t>
-      </w:r>
-      <w:proofErr w:type="spellEnd"/>
-      <w:r>
-        <w:rPr>
-          <w:rFonts w:ascii="Helvetica" w:eastAsia="Times New Roman" w:hAnsi="Helvetica" w:cs="Times New Roman"/>
-          <w:color w:val="666666"/>
-          <w:sz w:val="21"/>
-          <w:szCs w:val="21"/>
-          <w:lang w:eastAsia="fr-FR"/>
-        </w:rPr>
-        <w:t xml:space="preserve"> </w:t>
-      </w:r>
-      <w:proofErr w:type="spellStart"/>
-      <w:r>
-        <w:rPr>
-          <w:rFonts w:ascii="Helvetica" w:eastAsia="Times New Roman" w:hAnsi="Helvetica" w:cs="Times New Roman"/>
-          <w:color w:val="666666"/>
-          <w:sz w:val="21"/>
-          <w:szCs w:val="21"/>
-          <w:lang w:eastAsia="fr-FR"/>
-        </w:rPr>
-        <w:t>they</w:t>
-      </w:r>
-      <w:proofErr w:type="spellEnd"/>
-      <w:r>
-        <w:rPr>
-          <w:rFonts w:ascii="Helvetica" w:eastAsia="Times New Roman" w:hAnsi="Helvetica" w:cs="Times New Roman"/>
-          <w:color w:val="666666"/>
-          <w:sz w:val="21"/>
-          <w:szCs w:val="21"/>
-          <w:lang w:eastAsia="fr-FR"/>
-        </w:rPr>
-        <w:t xml:space="preserve"> </w:t>
-      </w:r>
-      <w:proofErr w:type="spellStart"/>
-      <w:r>
-        <w:rPr>
-          <w:rFonts w:ascii="Helvetica" w:eastAsia="Times New Roman" w:hAnsi="Helvetica" w:cs="Times New Roman"/>
-          <w:color w:val="666666"/>
-          <w:sz w:val="21"/>
-          <w:szCs w:val="21"/>
-          <w:lang w:eastAsia="fr-FR"/>
-        </w:rPr>
-        <w:t>visit</w:t>
-      </w:r>
-      <w:proofErr w:type="spellEnd"/>
-      <w:r>
-        <w:rPr>
-          <w:rFonts w:ascii="Helvetica" w:eastAsia="Times New Roman" w:hAnsi="Helvetica" w:cs="Times New Roman"/>
-          <w:color w:val="666666"/>
-          <w:sz w:val="21"/>
-          <w:szCs w:val="21"/>
-          <w:lang w:eastAsia="fr-FR"/>
-        </w:rPr>
-        <w:t xml:space="preserve"> </w:t>
-      </w:r>
-      <w:proofErr w:type="spellStart"/>
-      <w:r>
-        <w:rPr>
-          <w:rFonts w:ascii="Helvetica" w:eastAsia="Times New Roman" w:hAnsi="Helvetica" w:cs="Times New Roman"/>
-          <w:color w:val="666666"/>
-          <w:sz w:val="21"/>
-          <w:szCs w:val="21"/>
-          <w:lang w:eastAsia="fr-FR"/>
-        </w:rPr>
-        <w:t>websites</w:t>
-      </w:r>
-      <w:proofErr w:type="spellEnd"/>
-      <w:r>
-        <w:rPr>
-          <w:rFonts w:ascii="Helvetica" w:eastAsia="Times New Roman" w:hAnsi="Helvetica" w:cs="Times New Roman"/>
-          <w:color w:val="666666"/>
-          <w:sz w:val="21"/>
-          <w:szCs w:val="21"/>
-          <w:lang w:eastAsia="fr-FR"/>
-        </w:rPr>
-        <w:t xml:space="preserve">. All </w:t>
-      </w:r>
-      <w:proofErr w:type="spellStart"/>
-      <w:r>
-        <w:rPr>
-          <w:rFonts w:ascii="Helvetica" w:eastAsia="Times New Roman" w:hAnsi="Helvetica" w:cs="Times New Roman"/>
-          <w:color w:val="666666"/>
-          <w:sz w:val="21"/>
-          <w:szCs w:val="21"/>
-          <w:lang w:eastAsia="fr-FR"/>
-        </w:rPr>
-        <w:t>hosting</w:t>
-      </w:r>
-      <w:proofErr w:type="spellEnd"/>
-      <w:r>
-        <w:rPr>
-          <w:rFonts w:ascii="Helvetica" w:eastAsia="Times New Roman" w:hAnsi="Helvetica" w:cs="Times New Roman"/>
-          <w:color w:val="666666"/>
-          <w:sz w:val="21"/>
-          <w:szCs w:val="21"/>
-          <w:lang w:eastAsia="fr-FR"/>
-        </w:rPr>
-        <w:t xml:space="preserve"> </w:t>
-      </w:r>
-      <w:proofErr w:type="spellStart"/>
-      <w:r>
-        <w:rPr>
-          <w:rFonts w:ascii="Helvetica" w:eastAsia="Times New Roman" w:hAnsi="Helvetica" w:cs="Times New Roman"/>
-          <w:color w:val="666666"/>
-          <w:sz w:val="21"/>
-          <w:szCs w:val="21"/>
-          <w:lang w:eastAsia="fr-FR"/>
-        </w:rPr>
-        <w:t>companies</w:t>
-      </w:r>
-      <w:proofErr w:type="spellEnd"/>
-      <w:r>
-        <w:rPr>
-          <w:rFonts w:ascii="Helvetica" w:eastAsia="Times New Roman" w:hAnsi="Helvetica" w:cs="Times New Roman"/>
-          <w:color w:val="666666"/>
-          <w:sz w:val="21"/>
-          <w:szCs w:val="21"/>
-          <w:lang w:eastAsia="fr-FR"/>
-        </w:rPr>
-        <w:t xml:space="preserve"> do </w:t>
-      </w:r>
-      <w:proofErr w:type="spellStart"/>
-      <w:r>
-        <w:rPr>
-          <w:rFonts w:ascii="Helvetica" w:eastAsia="Times New Roman" w:hAnsi="Helvetica" w:cs="Times New Roman"/>
-          <w:color w:val="666666"/>
-          <w:sz w:val="21"/>
-          <w:szCs w:val="21"/>
-          <w:lang w:eastAsia="fr-FR"/>
-        </w:rPr>
-        <w:t>this</w:t>
-      </w:r>
-      <w:proofErr w:type="spellEnd"/>
-      <w:r>
-        <w:rPr>
-          <w:rFonts w:ascii="Helvetica" w:eastAsia="Times New Roman" w:hAnsi="Helvetica" w:cs="Times New Roman"/>
-          <w:color w:val="666666"/>
-          <w:sz w:val="21"/>
-          <w:szCs w:val="21"/>
-          <w:lang w:eastAsia="fr-FR"/>
-        </w:rPr>
-        <w:t xml:space="preserve"> and a part of </w:t>
-      </w:r>
-      <w:proofErr w:type="spellStart"/>
-      <w:r>
-        <w:rPr>
-          <w:rFonts w:ascii="Helvetica" w:eastAsia="Times New Roman" w:hAnsi="Helvetica" w:cs="Times New Roman"/>
-          <w:color w:val="666666"/>
-          <w:sz w:val="21"/>
-          <w:szCs w:val="21"/>
-          <w:lang w:eastAsia="fr-FR"/>
-        </w:rPr>
-        <w:t>hosting</w:t>
-      </w:r>
-      <w:proofErr w:type="spellEnd"/>
-      <w:r>
-        <w:rPr>
-          <w:rFonts w:ascii="Helvetica" w:eastAsia="Times New Roman" w:hAnsi="Helvetica" w:cs="Times New Roman"/>
-          <w:color w:val="666666"/>
-          <w:sz w:val="21"/>
-          <w:szCs w:val="21"/>
-          <w:lang w:eastAsia="fr-FR"/>
-        </w:rPr>
-        <w:t xml:space="preserve"> services' </w:t>
-      </w:r>
-      <w:proofErr w:type="spellStart"/>
-      <w:r>
-        <w:rPr>
-          <w:rFonts w:ascii="Helvetica" w:eastAsia="Times New Roman" w:hAnsi="Helvetica" w:cs="Times New Roman"/>
-          <w:color w:val="666666"/>
-          <w:sz w:val="21"/>
-          <w:szCs w:val="21"/>
-          <w:lang w:eastAsia="fr-FR"/>
-        </w:rPr>
-        <w:t>analytics</w:t>
-      </w:r>
-      <w:proofErr w:type="spellEnd"/>
-      <w:r>
-        <w:rPr>
-          <w:rFonts w:ascii="Helvetica" w:eastAsia="Times New Roman" w:hAnsi="Helvetica" w:cs="Times New Roman"/>
-          <w:color w:val="666666"/>
-          <w:sz w:val="21"/>
-          <w:szCs w:val="21"/>
-          <w:lang w:eastAsia="fr-FR"/>
-        </w:rPr>
-        <w:t xml:space="preserve">. The information </w:t>
-      </w:r>
-      <w:proofErr w:type="spellStart"/>
-      <w:r>
-        <w:rPr>
-          <w:rFonts w:ascii="Helvetica" w:eastAsia="Times New Roman" w:hAnsi="Helvetica" w:cs="Times New Roman"/>
-          <w:color w:val="666666"/>
-          <w:sz w:val="21"/>
-          <w:szCs w:val="21"/>
-          <w:lang w:eastAsia="fr-FR"/>
-        </w:rPr>
-        <w:t>collected</w:t>
-      </w:r>
-      <w:proofErr w:type="spellEnd"/>
-      <w:r>
-        <w:rPr>
-          <w:rFonts w:ascii="Helvetica" w:eastAsia="Times New Roman" w:hAnsi="Helvetica" w:cs="Times New Roman"/>
-          <w:color w:val="666666"/>
-          <w:sz w:val="21"/>
-          <w:szCs w:val="21"/>
-          <w:lang w:eastAsia="fr-FR"/>
-        </w:rPr>
-        <w:t xml:space="preserve"> by log files </w:t>
-      </w:r>
-      <w:proofErr w:type="spellStart"/>
-      <w:r>
-        <w:rPr>
-          <w:rFonts w:ascii="Helvetica" w:eastAsia="Times New Roman" w:hAnsi="Helvetica" w:cs="Times New Roman"/>
-          <w:color w:val="666666"/>
-          <w:sz w:val="21"/>
-          <w:szCs w:val="21"/>
-          <w:lang w:eastAsia="fr-FR"/>
-        </w:rPr>
-        <w:t>include</w:t>
-      </w:r>
-      <w:proofErr w:type="spellEnd"/>
-      <w:r>
-        <w:rPr>
-          <w:rFonts w:ascii="Helvetica" w:eastAsia="Times New Roman" w:hAnsi="Helvetica" w:cs="Times New Roman"/>
-          <w:color w:val="666666"/>
-          <w:sz w:val="21"/>
-          <w:szCs w:val="21"/>
-          <w:lang w:eastAsia="fr-FR"/>
-        </w:rPr>
-        <w:t xml:space="preserve"> internet </w:t>
-      </w:r>
-      <w:proofErr w:type="spellStart"/>
-      <w:r>
-        <w:rPr>
-          <w:rFonts w:ascii="Helvetica" w:eastAsia="Times New Roman" w:hAnsi="Helvetica" w:cs="Times New Roman"/>
-          <w:color w:val="666666"/>
-          <w:sz w:val="21"/>
-          <w:szCs w:val="21"/>
-          <w:lang w:eastAsia="fr-FR"/>
-        </w:rPr>
-        <w:t>protocol</w:t>
-      </w:r>
-      <w:proofErr w:type="spellEnd"/>
-      <w:r>
-        <w:rPr>
-          <w:rFonts w:ascii="Helvetica" w:eastAsia="Times New Roman" w:hAnsi="Helvetica" w:cs="Times New Roman"/>
-          <w:color w:val="666666"/>
-          <w:sz w:val="21"/>
-          <w:szCs w:val="21"/>
-          <w:lang w:eastAsia="fr-FR"/>
-        </w:rPr>
-        <w:t xml:space="preserve"> (IP) </w:t>
-      </w:r>
-      <w:proofErr w:type="spellStart"/>
-      <w:r>
-        <w:rPr>
-          <w:rFonts w:ascii="Helvetica" w:eastAsia="Times New Roman" w:hAnsi="Helvetica" w:cs="Times New Roman"/>
-          <w:color w:val="666666"/>
-          <w:sz w:val="21"/>
-          <w:szCs w:val="21"/>
-          <w:lang w:eastAsia="fr-FR"/>
-        </w:rPr>
-        <w:t>addresses</w:t>
-      </w:r>
-      <w:proofErr w:type="spellEnd"/>
-      <w:r>
-        <w:rPr>
-          <w:rFonts w:ascii="Helvetica" w:eastAsia="Times New Roman" w:hAnsi="Helvetica" w:cs="Times New Roman"/>
-          <w:color w:val="666666"/>
-          <w:sz w:val="21"/>
-          <w:szCs w:val="21"/>
-          <w:lang w:eastAsia="fr-FR"/>
-        </w:rPr>
-        <w:t xml:space="preserve">, browser type, Internet Service Provider (ISP), date and time </w:t>
-      </w:r>
-      <w:proofErr w:type="spellStart"/>
-      <w:r>
-        <w:rPr>
-          <w:rFonts w:ascii="Helvetica" w:eastAsia="Times New Roman" w:hAnsi="Helvetica" w:cs="Times New Roman"/>
-          <w:color w:val="666666"/>
-          <w:sz w:val="21"/>
-          <w:szCs w:val="21"/>
-          <w:lang w:eastAsia="fr-FR"/>
-        </w:rPr>
-        <w:t>stamp</w:t>
-      </w:r>
-      <w:proofErr w:type="spellEnd"/>
-      <w:r>
-        <w:rPr>
-          <w:rFonts w:ascii="Helvetica" w:eastAsia="Times New Roman" w:hAnsi="Helvetica" w:cs="Times New Roman"/>
-          <w:color w:val="666666"/>
-          <w:sz w:val="21"/>
-          <w:szCs w:val="21"/>
-          <w:lang w:eastAsia="fr-FR"/>
-        </w:rPr>
-        <w:t xml:space="preserve">, </w:t>
-      </w:r>
-      <w:proofErr w:type="spellStart"/>
-      <w:r>
-        <w:rPr>
-          <w:rFonts w:ascii="Helvetica" w:eastAsia="Times New Roman" w:hAnsi="Helvetica" w:cs="Times New Roman"/>
-          <w:color w:val="666666"/>
-          <w:sz w:val="21"/>
-          <w:szCs w:val="21"/>
-          <w:lang w:eastAsia="fr-FR"/>
-        </w:rPr>
-        <w:t>referring</w:t>
-      </w:r>
-      <w:proofErr w:type="spellEnd"/>
-      <w:r>
-        <w:rPr>
-          <w:rFonts w:ascii="Helvetica" w:eastAsia="Times New Roman" w:hAnsi="Helvetica" w:cs="Times New Roman"/>
-          <w:color w:val="666666"/>
-          <w:sz w:val="21"/>
-          <w:szCs w:val="21"/>
-          <w:lang w:eastAsia="fr-FR"/>
-        </w:rPr>
-        <w:t xml:space="preserve">/exit pages, and </w:t>
-      </w:r>
-      <w:proofErr w:type="spellStart"/>
-      <w:r>
-        <w:rPr>
-          <w:rFonts w:ascii="Helvetica" w:eastAsia="Times New Roman" w:hAnsi="Helvetica" w:cs="Times New Roman"/>
-          <w:color w:val="666666"/>
-          <w:sz w:val="21"/>
-          <w:szCs w:val="21"/>
-          <w:lang w:eastAsia="fr-FR"/>
-        </w:rPr>
-        <w:t>possibly</w:t>
-      </w:r>
-      <w:proofErr w:type="spellEnd"/>
-      <w:r>
-        <w:rPr>
-          <w:rFonts w:ascii="Helvetica" w:eastAsia="Times New Roman" w:hAnsi="Helvetica" w:cs="Times New Roman"/>
-          <w:color w:val="666666"/>
-          <w:sz w:val="21"/>
-          <w:szCs w:val="21"/>
-          <w:lang w:eastAsia="fr-FR"/>
-        </w:rPr>
-        <w:t xml:space="preserve"> the </w:t>
-      </w:r>
-      <w:proofErr w:type="spellStart"/>
-      <w:r>
-        <w:rPr>
-          <w:rFonts w:ascii="Helvetica" w:eastAsia="Times New Roman" w:hAnsi="Helvetica" w:cs="Times New Roman"/>
-          <w:color w:val="666666"/>
-          <w:sz w:val="21"/>
-          <w:szCs w:val="21"/>
-          <w:lang w:eastAsia="fr-FR"/>
-        </w:rPr>
-        <w:t>number</w:t>
-      </w:r>
-      <w:proofErr w:type="spellEnd"/>
-      <w:r>
-        <w:rPr>
-          <w:rFonts w:ascii="Helvetica" w:eastAsia="Times New Roman" w:hAnsi="Helvetica" w:cs="Times New Roman"/>
-          <w:color w:val="666666"/>
-          <w:sz w:val="21"/>
-          <w:szCs w:val="21"/>
-          <w:lang w:eastAsia="fr-FR"/>
-        </w:rPr>
-        <w:t xml:space="preserve"> of clicks. </w:t>
-      </w:r>
-      <w:proofErr w:type="spellStart"/>
-      <w:r>
-        <w:rPr>
-          <w:rFonts w:ascii="Helvetica" w:eastAsia="Times New Roman" w:hAnsi="Helvetica" w:cs="Times New Roman"/>
-          <w:color w:val="666666"/>
-          <w:sz w:val="21"/>
-          <w:szCs w:val="21"/>
-          <w:lang w:eastAsia="fr-FR"/>
-        </w:rPr>
         <w:t>These</w:t>
       </w:r>
       <w:proofErr w:type="spellEnd"/>
@@ -8993,7 +8914,6 @@
           <w:szCs w:val="21"/>
           <w:lang w:eastAsia="fr-FR"/>
         </w:rPr>
-        <w:lastRenderedPageBreak/>
         <w:t xml:space="preserve">The right to </w:t>
       </w:r>
       <w:proofErr w:type="spellStart"/>
@@ -9236,6 +9156,7 @@
           <w:szCs w:val="21"/>
           <w:lang w:eastAsia="fr-FR"/>
         </w:rPr>
+        <w:lastRenderedPageBreak/>
         <w:t xml:space="preserve">The right to rectification – You have the right to </w:t>
       </w:r>
       <w:proofErr w:type="spellStart"/>
@@ -11926,7 +11847,94 @@
         <w:t xml:space="preserve"> records.</w:t>
       </w:r>
     </w:p>
-    <w:p/>
+    <w:p>
+      <w:pPr>
+        <w:rPr>
+          <w:rFonts w:ascii="inherit" w:eastAsia="Times New Roman" w:hAnsi="inherit" w:cs="Times New Roman"/>
+          <w:color w:val="666666"/>
+          <w:sz w:val="24"/>
+          <w:szCs w:val="24"/>
+          <w:lang w:eastAsia="fr-FR"/>
+        </w:rPr>
+      </w:pPr>
+      <w:r>
+        <w:rPr>
+          <w:rFonts w:ascii="inherit" w:eastAsia="Times New Roman" w:hAnsi="inherit" w:cs="Times New Roman"/>
+          <w:color w:val="666666"/>
+          <w:sz w:val="24"/>
+          <w:szCs w:val="24"/>
+          <w:lang w:eastAsia="fr-FR"/>
+        </w:rPr>
+        <w:t>Contact us</w:t>
+      </w:r>
+    </w:p>
+    <w:p>
+      <w:pPr>
+        <w:rPr>
+          <w:rFonts w:ascii="Helvetica" w:eastAsia="Times New Roman" w:hAnsi="Helvetica" w:cs="Times New Roman"/>
+          <w:color w:val="666666"/>
+          <w:sz w:val="21"/>
+          <w:szCs w:val="21"/>
+          <w:lang w:eastAsia="fr-FR"/>
+        </w:rPr>
+      </w:pPr>
+      <w:r>
+        <w:rPr>
+          <w:rFonts w:ascii="Helvetica" w:eastAsia="Times New Roman" w:hAnsi="Helvetica" w:cs="Times New Roman"/>
+          <w:color w:val="666666"/>
+          <w:sz w:val="21"/>
+          <w:szCs w:val="21"/>
+          <w:lang w:eastAsia="fr-FR"/>
+        </w:rPr>
+        <w:t>You can contact us by email at :</w:t>
+      </w:r>
+    </w:p>
+    <w:p>
+      <w:pPr>
+        <w:rPr>
+          <w:rFonts w:ascii="Helvetica" w:eastAsia="Times New Roman" w:hAnsi="Helvetica" w:cs="Times New Roman"/>
+          <w:color w:val="666666"/>
+          <w:sz w:val="21"/>
+          <w:szCs w:val="21"/>
+          <w:lang w:eastAsia="fr-FR"/>
+        </w:rPr>
+      </w:pPr>
+      <w:hyperlink r:id="rId6" w:history="1">
+        <w:r>
+          <w:rPr>
+            <w:rStyle w:val="Lienhypertexte"/>
+            <w:rFonts w:ascii="Helvetica" w:eastAsia="Times New Roman" w:hAnsi="Helvetica" w:cs="Times New Roman"/>
+            <w:sz w:val="21"/>
+            <w:szCs w:val="21"/>
+            <w:lang w:eastAsia="fr-FR"/>
+          </w:rPr>
+          <w:t>dorian.naaji@gmail.com</w:t>
+        </w:r>
+      </w:hyperlink>
+    </w:p>
+    <w:p>
+      <w:pPr>
+        <w:rPr>
+          <w:rFonts w:ascii="Helvetica" w:eastAsia="Times New Roman" w:hAnsi="Helvetica" w:cs="Times New Roman"/>
+          <w:color w:val="666666"/>
+          <w:sz w:val="21"/>
+          <w:szCs w:val="21"/>
+          <w:lang w:eastAsia="fr-FR"/>
+        </w:rPr>
+      </w:pPr>
+      <w:hyperlink r:id="rId7" w:history="1">
+        <w:r>
+          <w:rPr>
+            <w:rStyle w:val="Lienhypertexte"/>
+            <w:rFonts w:ascii="Helvetica" w:eastAsia="Times New Roman" w:hAnsi="Helvetica" w:cs="Times New Roman"/>
+            <w:sz w:val="21"/>
+            <w:szCs w:val="21"/>
+            <w:lang w:eastAsia="fr-FR"/>
+          </w:rPr>
+          <w:t>myriam.benali3@gmail.com</w:t>
+        </w:r>
+      </w:hyperlink>
+    </w:p>
     <w:sectPr>
       <w:pgSz w:w="11906" w:h="16838"/>
       <w:pgMar w:top="1417" w:right="1417" w:bottom="1417" w:left="1417" w:header="708" w:footer="708" w:gutter="0"/>
@@ -12492,6 +12500,7 @@
   <w:style w:type="paragraph" w:default="1" w:styleId="Normal">
     <w:name w:val="Normal"/>
     <w:qFormat/>
+    <w:rsid w:val="00F30B67"/>
   </w:style>
   <w:style w:type="paragraph" w:styleId="Titre1">
     <w:name w:val="heading 1"/>
@@ -12628,6 +12637,41 @@
       <w:color w:val="1F3763" w:themeColor="accent1" w:themeShade="7F"/>
       <w:sz w:val="24"/>
       <w:szCs w:val="24"/>
+    </w:rPr>
+  </w:style>
+  <w:style w:type="character" w:styleId="Lienhypertexte">
+    <w:name w:val="Hyperlink"/>
+    <w:basedOn w:val="Policepardfaut"/>
+    <w:uiPriority w:val="99"/>
+    <w:unhideWhenUsed/>
+    <w:rsid w:val="00F30B67"/>
+    <w:rPr>
+      <w:color w:val="0563C1" w:themeColor="hyperlink"/>
+      <w:u w:val="single"/>
+    </w:rPr>
+  </w:style>
+  <w:style w:type="character" w:styleId="Mentionnonrsolue">
+    <w:name w:val="Unresolved Mention"/>
+    <w:basedOn w:val="Policepardfaut"/>
+    <w:uiPriority w:val="99"/>
+    <w:semiHidden/>
+    <w:unhideWhenUsed/>
+    <w:rsid w:val="00F30B67"/>
+    <w:rPr>
+      <w:color w:val="605E5C"/>
+      <w:shd w:val="clear" w:color="auto" w:fill="E1DFDD"/>
+    </w:rPr>
+  </w:style>
+  <w:style w:type="character" w:styleId="Lienhypertextesuivivisit">
+    <w:name w:val="FollowedHyperlink"/>
+    <w:basedOn w:val="Policepardfaut"/>
+    <w:uiPriority w:val="99"/>
+    <w:semiHidden/>
+    <w:unhideWhenUsed/>
+    <w:rsid w:val="00F30B67"/>
+    <w:rPr>
+      <w:color w:val="954F72" w:themeColor="followedHyperlink"/>
+      <w:u w:val="single"/>
     </w:rPr>
   </w:style>
 </w:styles>

</xml_diff>